<commit_message>
Copy for WZB presentation
</commit_message>
<xml_diff>
--- a/drafts/OezdemirRauh_Appendix_20210706.docx
+++ b/drafts/OezdemirRauh_Appendix_20210706.docx
@@ -1,6 +1,6 @@
 
 <file path=word/document.xml><?xml version="1.0" encoding="utf-8"?>
-<w:document xmlns:wpc="http://schemas.microsoft.com/office/word/2010/wordprocessingCanvas" xmlns:cx="http://schemas.microsoft.com/office/drawing/2014/chartex" xmlns:cx1="http://schemas.microsoft.com/office/drawing/2015/9/8/chartex" xmlns:cx2="http://schemas.microsoft.com/office/drawing/2015/10/21/chartex" xmlns:cx3="http://schemas.microsoft.com/office/drawing/2016/5/9/chartex" xmlns:cx4="http://schemas.microsoft.com/office/drawing/2016/5/10/chartex" xmlns:cx5="http://schemas.microsoft.com/office/drawing/2016/5/11/chartex" xmlns:cx6="http://schemas.microsoft.com/office/drawing/2016/5/12/chartex" xmlns:cx7="http://schemas.microsoft.com/office/drawing/2016/5/13/chartex" xmlns:cx8="http://schemas.microsoft.com/office/drawing/2016/5/14/chartex" xmlns:mc="http://schemas.openxmlformats.org/markup-compatibility/2006" xmlns:aink="http://schemas.microsoft.com/office/drawing/2016/ink" xmlns:am3d="http://schemas.microsoft.com/office/drawing/2017/model3d" xmlns:o="urn:schemas-microsoft-com:office:office" xmlns:r="http://schemas.openxmlformats.org/officeDocument/2006/relationships" xmlns:m="http://schemas.openxmlformats.org/officeDocument/2006/math" xmlns:v="urn:schemas-microsoft-com:vml" xmlns:wp14="http://schemas.microsoft.com/office/word/2010/wordprocessingDrawing" xmlns:wp="http://schemas.openxmlformats.org/drawingml/2006/wordprocessingDrawing" xmlns:w10="urn:schemas-microsoft-com:office:word" xmlns:w="http://schemas.openxmlformats.org/wordprocessingml/2006/main" xmlns:w14="http://schemas.microsoft.com/office/word/2010/wordml" xmlns:w15="http://schemas.microsoft.com/office/word/2012/wordml" xmlns:w16cex="http://schemas.microsoft.com/office/word/2018/wordml/cex" xmlns:w16cid="http://schemas.microsoft.com/office/word/2016/wordml/cid" xmlns:w16="http://schemas.microsoft.com/office/word/2018/wordml" xmlns:w16se="http://schemas.microsoft.com/office/word/2015/wordml/symex" xmlns:wpg="http://schemas.microsoft.com/office/word/2010/wordprocessingGroup" xmlns:wpi="http://schemas.microsoft.com/office/word/2010/wordprocessingInk" xmlns:wne="http://schemas.microsoft.com/office/word/2006/wordml" xmlns:wps="http://schemas.microsoft.com/office/word/2010/wordprocessingShape" mc:Ignorable="w14 w15 w16se w16cid w16 w16cex wp14">
+<w:document xmlns:wpc="http://schemas.microsoft.com/office/word/2010/wordprocessingCanvas" xmlns:cx="http://schemas.microsoft.com/office/drawing/2014/chartex" xmlns:cx1="http://schemas.microsoft.com/office/drawing/2015/9/8/chartex" xmlns:cx2="http://schemas.microsoft.com/office/drawing/2015/10/21/chartex" xmlns:cx3="http://schemas.microsoft.com/office/drawing/2016/5/9/chartex" xmlns:cx4="http://schemas.microsoft.com/office/drawing/2016/5/10/chartex" xmlns:cx5="http://schemas.microsoft.com/office/drawing/2016/5/11/chartex" xmlns:cx6="http://schemas.microsoft.com/office/drawing/2016/5/12/chartex" xmlns:cx7="http://schemas.microsoft.com/office/drawing/2016/5/13/chartex" xmlns:cx8="http://schemas.microsoft.com/office/drawing/2016/5/14/chartex" xmlns:mc="http://schemas.openxmlformats.org/markup-compatibility/2006" xmlns:aink="http://schemas.microsoft.com/office/drawing/2016/ink" xmlns:am3d="http://schemas.microsoft.com/office/drawing/2017/model3d" xmlns:o="urn:schemas-microsoft-com:office:office" xmlns:r="http://schemas.openxmlformats.org/officeDocument/2006/relationships" xmlns:m="http://schemas.openxmlformats.org/officeDocument/2006/math" xmlns:v="urn:schemas-microsoft-com:vml" xmlns:wp14="http://schemas.microsoft.com/office/word/2010/wordprocessingDrawing" xmlns:wp="http://schemas.openxmlformats.org/drawingml/2006/wordprocessingDrawing" xmlns:w10="urn:schemas-microsoft-com:office:word" xmlns:w="http://schemas.openxmlformats.org/wordprocessingml/2006/main" xmlns:w14="http://schemas.microsoft.com/office/word/2010/wordml" xmlns:w15="http://schemas.microsoft.com/office/word/2012/wordml" xmlns:w16cex="http://schemas.microsoft.com/office/word/2018/wordml/cex" xmlns:w16cid="http://schemas.microsoft.com/office/word/2016/wordml/cid" xmlns:w16="http://schemas.microsoft.com/office/word/2018/wordml" xmlns:w16sdtdh="http://schemas.microsoft.com/office/word/2020/wordml/sdtdatahash" xmlns:w16se="http://schemas.microsoft.com/office/word/2015/wordml/symex" xmlns:wpg="http://schemas.microsoft.com/office/word/2010/wordprocessingGroup" xmlns:wpi="http://schemas.microsoft.com/office/word/2010/wordprocessingInk" xmlns:wne="http://schemas.microsoft.com/office/word/2006/wordml" xmlns:wps="http://schemas.microsoft.com/office/word/2010/wordprocessingShape" mc:Ignorable="w14 w15 w16se w16cid w16 w16cex w16sdtdh wp14">
   <w:body>
     <w:p>
       <w:pPr>
@@ -128,7 +128,7 @@
       <w:sdtContent>
         <w:p>
           <w:pPr>
-            <w:pStyle w:val="TOCHeading"/>
+            <w:pStyle w:val="TBal"/>
             <w:rPr>
               <w:lang w:val="en-US"/>
             </w:rPr>
@@ -142,7 +142,7 @@
         </w:p>
         <w:p>
           <w:pPr>
-            <w:pStyle w:val="TOC2"/>
+            <w:pStyle w:val="T2"/>
             <w:tabs>
               <w:tab w:val="right" w:leader="dot" w:pos="9062"/>
             </w:tabs>
@@ -165,7 +165,7 @@
           <w:hyperlink w:anchor="_Toc76501035" w:history="1">
             <w:r>
               <w:rPr>
-                <w:rStyle w:val="Hyperlink"/>
+                <w:rStyle w:val="Kpr"/>
                 <w:noProof/>
                 <w:lang w:val="en-GB"/>
               </w:rPr>
@@ -223,7 +223,7 @@
         </w:p>
         <w:p>
           <w:pPr>
-            <w:pStyle w:val="TOC2"/>
+            <w:pStyle w:val="T2"/>
             <w:tabs>
               <w:tab w:val="right" w:leader="dot" w:pos="9062"/>
             </w:tabs>
@@ -237,7 +237,7 @@
           <w:hyperlink w:anchor="_Toc76501036" w:history="1">
             <w:r>
               <w:rPr>
-                <w:rStyle w:val="Hyperlink"/>
+                <w:rStyle w:val="Kpr"/>
                 <w:noProof/>
                 <w:lang w:val="en-GB"/>
               </w:rPr>
@@ -282,7 +282,7 @@
                 <w:noProof/>
                 <w:webHidden/>
               </w:rPr>
-              <w:t>18</w:t>
+              <w:t>30</w:t>
             </w:r>
             <w:r>
               <w:rPr>
@@ -295,7 +295,7 @@
         </w:p>
         <w:p>
           <w:pPr>
-            <w:pStyle w:val="TOC2"/>
+            <w:pStyle w:val="T2"/>
             <w:tabs>
               <w:tab w:val="right" w:leader="dot" w:pos="9062"/>
             </w:tabs>
@@ -309,7 +309,7 @@
           <w:hyperlink w:anchor="_Toc76501037" w:history="1">
             <w:r>
               <w:rPr>
-                <w:rStyle w:val="Hyperlink"/>
+                <w:rStyle w:val="Kpr"/>
                 <w:noProof/>
                 <w:lang w:val="en-GB"/>
               </w:rPr>
@@ -354,7 +354,7 @@
                 <w:noProof/>
                 <w:webHidden/>
               </w:rPr>
-              <w:t>40</w:t>
+              <w:t>68</w:t>
             </w:r>
             <w:r>
               <w:rPr>
@@ -367,7 +367,7 @@
         </w:p>
         <w:p>
           <w:pPr>
-            <w:pStyle w:val="TOC2"/>
+            <w:pStyle w:val="T2"/>
             <w:tabs>
               <w:tab w:val="right" w:leader="dot" w:pos="9062"/>
             </w:tabs>
@@ -381,7 +381,7 @@
           <w:hyperlink w:anchor="_Toc76501038" w:history="1">
             <w:r>
               <w:rPr>
-                <w:rStyle w:val="Hyperlink"/>
+                <w:rStyle w:val="Kpr"/>
                 <w:noProof/>
                 <w:lang w:val="en-GB"/>
               </w:rPr>
@@ -426,7 +426,7 @@
                 <w:noProof/>
                 <w:webHidden/>
               </w:rPr>
-              <w:t>48</w:t>
+              <w:t>75</w:t>
             </w:r>
             <w:r>
               <w:rPr>
@@ -457,7 +457,7 @@
     </w:p>
     <w:p>
       <w:pPr>
-        <w:pStyle w:val="Heading2"/>
+        <w:pStyle w:val="Balk2"/>
         <w:rPr>
           <w:lang w:val="en-GB"/>
         </w:rPr>
@@ -518,7 +518,7 @@
     </w:p>
     <w:tbl>
       <w:tblPr>
-        <w:tblStyle w:val="TableGrid"/>
+        <w:tblStyle w:val="TabloKlavuzu"/>
         <w:tblW w:w="0" w:type="auto"/>
         <w:tblBorders>
           <w:top w:val="double" w:sz="4" w:space="0" w:color="auto"/>
@@ -13782,7 +13782,7 @@
     </w:p>
     <w:p>
       <w:pPr>
-        <w:pStyle w:val="Heading2"/>
+        <w:pStyle w:val="Balk2"/>
         <w:rPr>
           <w:lang w:val="en-GB"/>
         </w:rPr>
@@ -13836,7 +13836,7 @@
     </w:p>
     <w:tbl>
       <w:tblPr>
-        <w:tblStyle w:val="TableGrid"/>
+        <w:tblStyle w:val="TabloKlavuzu"/>
         <w:tblW w:w="0" w:type="auto"/>
         <w:tblBorders>
           <w:top w:val="none" w:sz="0" w:space="0" w:color="auto"/>
@@ -31328,7 +31328,7 @@
     </w:p>
     <w:p>
       <w:pPr>
-        <w:pStyle w:val="Heading2"/>
+        <w:pStyle w:val="Balk2"/>
         <w:rPr>
           <w:lang w:val="en-GB"/>
         </w:rPr>
@@ -31389,7 +31389,7 @@
     </w:p>
     <w:tbl>
       <w:tblPr>
-        <w:tblStyle w:val="TableGrid"/>
+        <w:tblStyle w:val="TabloKlavuzu"/>
         <w:tblW w:w="0" w:type="auto"/>
         <w:tblBorders>
           <w:top w:val="double" w:sz="4" w:space="0" w:color="auto"/>
@@ -36049,7 +36049,7 @@
     </w:p>
     <w:p>
       <w:pPr>
-        <w:pStyle w:val="Heading2"/>
+        <w:pStyle w:val="Balk2"/>
         <w:rPr>
           <w:lang w:val="en-GB"/>
         </w:rPr>
@@ -36909,7 +36909,7 @@
 </file>
 
 <file path=word/endnotes.xml><?xml version="1.0" encoding="utf-8"?>
-<w:endnotes xmlns:wpc="http://schemas.microsoft.com/office/word/2010/wordprocessingCanvas" xmlns:cx="http://schemas.microsoft.com/office/drawing/2014/chartex" xmlns:cx1="http://schemas.microsoft.com/office/drawing/2015/9/8/chartex" xmlns:cx2="http://schemas.microsoft.com/office/drawing/2015/10/21/chartex" xmlns:cx3="http://schemas.microsoft.com/office/drawing/2016/5/9/chartex" xmlns:cx4="http://schemas.microsoft.com/office/drawing/2016/5/10/chartex" xmlns:cx5="http://schemas.microsoft.com/office/drawing/2016/5/11/chartex" xmlns:cx6="http://schemas.microsoft.com/office/drawing/2016/5/12/chartex" xmlns:cx7="http://schemas.microsoft.com/office/drawing/2016/5/13/chartex" xmlns:cx8="http://schemas.microsoft.com/office/drawing/2016/5/14/chartex" xmlns:mc="http://schemas.openxmlformats.org/markup-compatibility/2006" xmlns:aink="http://schemas.microsoft.com/office/drawing/2016/ink" xmlns:am3d="http://schemas.microsoft.com/office/drawing/2017/model3d" xmlns:o="urn:schemas-microsoft-com:office:office" xmlns:r="http://schemas.openxmlformats.org/officeDocument/2006/relationships" xmlns:m="http://schemas.openxmlformats.org/officeDocument/2006/math" xmlns:v="urn:schemas-microsoft-com:vml" xmlns:wp14="http://schemas.microsoft.com/office/word/2010/wordprocessingDrawing" xmlns:wp="http://schemas.openxmlformats.org/drawingml/2006/wordprocessingDrawing" xmlns:w10="urn:schemas-microsoft-com:office:word" xmlns:w="http://schemas.openxmlformats.org/wordprocessingml/2006/main" xmlns:w14="http://schemas.microsoft.com/office/word/2010/wordml" xmlns:w15="http://schemas.microsoft.com/office/word/2012/wordml" xmlns:w16cex="http://schemas.microsoft.com/office/word/2018/wordml/cex" xmlns:w16cid="http://schemas.microsoft.com/office/word/2016/wordml/cid" xmlns:w16="http://schemas.microsoft.com/office/word/2018/wordml" xmlns:w16se="http://schemas.microsoft.com/office/word/2015/wordml/symex" xmlns:wpg="http://schemas.microsoft.com/office/word/2010/wordprocessingGroup" xmlns:wpi="http://schemas.microsoft.com/office/word/2010/wordprocessingInk" xmlns:wne="http://schemas.microsoft.com/office/word/2006/wordml" xmlns:wps="http://schemas.microsoft.com/office/word/2010/wordprocessingShape" mc:Ignorable="w14 w15 w16se w16cid w16 w16cex wp14">
+<w:endnotes xmlns:wpc="http://schemas.microsoft.com/office/word/2010/wordprocessingCanvas" xmlns:cx="http://schemas.microsoft.com/office/drawing/2014/chartex" xmlns:cx1="http://schemas.microsoft.com/office/drawing/2015/9/8/chartex" xmlns:cx2="http://schemas.microsoft.com/office/drawing/2015/10/21/chartex" xmlns:cx3="http://schemas.microsoft.com/office/drawing/2016/5/9/chartex" xmlns:cx4="http://schemas.microsoft.com/office/drawing/2016/5/10/chartex" xmlns:cx5="http://schemas.microsoft.com/office/drawing/2016/5/11/chartex" xmlns:cx6="http://schemas.microsoft.com/office/drawing/2016/5/12/chartex" xmlns:cx7="http://schemas.microsoft.com/office/drawing/2016/5/13/chartex" xmlns:cx8="http://schemas.microsoft.com/office/drawing/2016/5/14/chartex" xmlns:mc="http://schemas.openxmlformats.org/markup-compatibility/2006" xmlns:aink="http://schemas.microsoft.com/office/drawing/2016/ink" xmlns:am3d="http://schemas.microsoft.com/office/drawing/2017/model3d" xmlns:o="urn:schemas-microsoft-com:office:office" xmlns:r="http://schemas.openxmlformats.org/officeDocument/2006/relationships" xmlns:m="http://schemas.openxmlformats.org/officeDocument/2006/math" xmlns:v="urn:schemas-microsoft-com:vml" xmlns:wp14="http://schemas.microsoft.com/office/word/2010/wordprocessingDrawing" xmlns:wp="http://schemas.openxmlformats.org/drawingml/2006/wordprocessingDrawing" xmlns:w10="urn:schemas-microsoft-com:office:word" xmlns:w="http://schemas.openxmlformats.org/wordprocessingml/2006/main" xmlns:w14="http://schemas.microsoft.com/office/word/2010/wordml" xmlns:w15="http://schemas.microsoft.com/office/word/2012/wordml" xmlns:w16cex="http://schemas.microsoft.com/office/word/2018/wordml/cex" xmlns:w16cid="http://schemas.microsoft.com/office/word/2016/wordml/cid" xmlns:w16="http://schemas.microsoft.com/office/word/2018/wordml" xmlns:w16sdtdh="http://schemas.microsoft.com/office/word/2020/wordml/sdtdatahash" xmlns:w16se="http://schemas.microsoft.com/office/word/2015/wordml/symex" xmlns:wpg="http://schemas.microsoft.com/office/word/2010/wordprocessingGroup" xmlns:wpi="http://schemas.microsoft.com/office/word/2010/wordprocessingInk" xmlns:wne="http://schemas.microsoft.com/office/word/2006/wordml" xmlns:wps="http://schemas.microsoft.com/office/word/2010/wordprocessingShape" mc:Ignorable="w14 w15 w16se w16cid w16 w16cex w16sdtdh wp14">
   <w:endnote w:type="separator" w:id="-1">
     <w:p>
       <w:pPr>
@@ -36934,10 +36934,10 @@
 </file>
 
 <file path=word/footer1.xml><?xml version="1.0" encoding="utf-8"?>
-<w:ftr xmlns:wpc="http://schemas.microsoft.com/office/word/2010/wordprocessingCanvas" xmlns:cx="http://schemas.microsoft.com/office/drawing/2014/chartex" xmlns:cx1="http://schemas.microsoft.com/office/drawing/2015/9/8/chartex" xmlns:cx2="http://schemas.microsoft.com/office/drawing/2015/10/21/chartex" xmlns:cx3="http://schemas.microsoft.com/office/drawing/2016/5/9/chartex" xmlns:cx4="http://schemas.microsoft.com/office/drawing/2016/5/10/chartex" xmlns:cx5="http://schemas.microsoft.com/office/drawing/2016/5/11/chartex" xmlns:cx6="http://schemas.microsoft.com/office/drawing/2016/5/12/chartex" xmlns:cx7="http://schemas.microsoft.com/office/drawing/2016/5/13/chartex" xmlns:cx8="http://schemas.microsoft.com/office/drawing/2016/5/14/chartex" xmlns:mc="http://schemas.openxmlformats.org/markup-compatibility/2006" xmlns:aink="http://schemas.microsoft.com/office/drawing/2016/ink" xmlns:am3d="http://schemas.microsoft.com/office/drawing/2017/model3d" xmlns:o="urn:schemas-microsoft-com:office:office" xmlns:r="http://schemas.openxmlformats.org/officeDocument/2006/relationships" xmlns:m="http://schemas.openxmlformats.org/officeDocument/2006/math" xmlns:v="urn:schemas-microsoft-com:vml" xmlns:wp14="http://schemas.microsoft.com/office/word/2010/wordprocessingDrawing" xmlns:wp="http://schemas.openxmlformats.org/drawingml/2006/wordprocessingDrawing" xmlns:w10="urn:schemas-microsoft-com:office:word" xmlns:w="http://schemas.openxmlformats.org/wordprocessingml/2006/main" xmlns:w14="http://schemas.microsoft.com/office/word/2010/wordml" xmlns:w15="http://schemas.microsoft.com/office/word/2012/wordml" xmlns:w16cex="http://schemas.microsoft.com/office/word/2018/wordml/cex" xmlns:w16cid="http://schemas.microsoft.com/office/word/2016/wordml/cid" xmlns:w16="http://schemas.microsoft.com/office/word/2018/wordml" xmlns:w16se="http://schemas.microsoft.com/office/word/2015/wordml/symex" xmlns:wpg="http://schemas.microsoft.com/office/word/2010/wordprocessingGroup" xmlns:wpi="http://schemas.microsoft.com/office/word/2010/wordprocessingInk" xmlns:wne="http://schemas.microsoft.com/office/word/2006/wordml" xmlns:wps="http://schemas.microsoft.com/office/word/2010/wordprocessingShape" mc:Ignorable="w14 w15 w16se w16cid w16 w16cex wp14">
+<w:ftr xmlns:wpc="http://schemas.microsoft.com/office/word/2010/wordprocessingCanvas" xmlns:cx="http://schemas.microsoft.com/office/drawing/2014/chartex" xmlns:cx1="http://schemas.microsoft.com/office/drawing/2015/9/8/chartex" xmlns:cx2="http://schemas.microsoft.com/office/drawing/2015/10/21/chartex" xmlns:cx3="http://schemas.microsoft.com/office/drawing/2016/5/9/chartex" xmlns:cx4="http://schemas.microsoft.com/office/drawing/2016/5/10/chartex" xmlns:cx5="http://schemas.microsoft.com/office/drawing/2016/5/11/chartex" xmlns:cx6="http://schemas.microsoft.com/office/drawing/2016/5/12/chartex" xmlns:cx7="http://schemas.microsoft.com/office/drawing/2016/5/13/chartex" xmlns:cx8="http://schemas.microsoft.com/office/drawing/2016/5/14/chartex" xmlns:mc="http://schemas.openxmlformats.org/markup-compatibility/2006" xmlns:aink="http://schemas.microsoft.com/office/drawing/2016/ink" xmlns:am3d="http://schemas.microsoft.com/office/drawing/2017/model3d" xmlns:o="urn:schemas-microsoft-com:office:office" xmlns:r="http://schemas.openxmlformats.org/officeDocument/2006/relationships" xmlns:m="http://schemas.openxmlformats.org/officeDocument/2006/math" xmlns:v="urn:schemas-microsoft-com:vml" xmlns:wp14="http://schemas.microsoft.com/office/word/2010/wordprocessingDrawing" xmlns:wp="http://schemas.openxmlformats.org/drawingml/2006/wordprocessingDrawing" xmlns:w10="urn:schemas-microsoft-com:office:word" xmlns:w="http://schemas.openxmlformats.org/wordprocessingml/2006/main" xmlns:w14="http://schemas.microsoft.com/office/word/2010/wordml" xmlns:w15="http://schemas.microsoft.com/office/word/2012/wordml" xmlns:w16cex="http://schemas.microsoft.com/office/word/2018/wordml/cex" xmlns:w16cid="http://schemas.microsoft.com/office/word/2016/wordml/cid" xmlns:w16="http://schemas.microsoft.com/office/word/2018/wordml" xmlns:w16sdtdh="http://schemas.microsoft.com/office/word/2020/wordml/sdtdatahash" xmlns:w16se="http://schemas.microsoft.com/office/word/2015/wordml/symex" xmlns:wpg="http://schemas.microsoft.com/office/word/2010/wordprocessingGroup" xmlns:wpi="http://schemas.microsoft.com/office/word/2010/wordprocessingInk" xmlns:wne="http://schemas.microsoft.com/office/word/2006/wordml" xmlns:wps="http://schemas.microsoft.com/office/word/2010/wordprocessingShape" mc:Ignorable="w14 w15 w16se w16cid w16 w16cex w16sdtdh wp14">
   <w:p>
     <w:pPr>
-      <w:pStyle w:val="Footer"/>
+      <w:pStyle w:val="AltBilgi"/>
       <w:jc w:val="center"/>
     </w:pPr>
     <w:r>
@@ -36968,9 +36968,9 @@
         <w:noProof/>
         <w:sz w:val="20"/>
         <w:szCs w:val="20"/>
-        <w:lang w:val="en-US"/>
+        <w:lang w:val="tr-TR"/>
       </w:rPr>
-      <w:t>Error! Use the Home tab to apply Überschrift 2 to the text that you want to appear here.</w:t>
+      <w:t>Hata! Burada görünmesini istediğiniz metne Überschrift 2 uygulamak için Giriş sekmesini kullanın.</w:t>
     </w:r>
     <w:r>
       <w:rPr>
@@ -37022,33 +37022,20 @@
     <w:r>
       <w:t>/</w:t>
     </w:r>
-    <w:r>
-      <w:fldChar w:fldCharType="begin"/>
-    </w:r>
-    <w:r>
-      <w:instrText xml:space="preserve"> NUMPAGES   \* MERGEFORMAT </w:instrText>
-    </w:r>
-    <w:r>
-      <w:fldChar w:fldCharType="separate"/>
-    </w:r>
-    <w:r>
-      <w:rPr>
-        <w:noProof/>
-      </w:rPr>
-      <w:t>91</w:t>
-    </w:r>
-    <w:r>
-      <w:rPr>
-        <w:noProof/>
-      </w:rPr>
-      <w:fldChar w:fldCharType="end"/>
-    </w:r>
+    <w:fldSimple w:instr=" NUMPAGES   \* MERGEFORMAT ">
+      <w:r>
+        <w:rPr>
+          <w:noProof/>
+        </w:rPr>
+        <w:t>91</w:t>
+      </w:r>
+    </w:fldSimple>
   </w:p>
 </w:ftr>
 </file>
 
 <file path=word/footnotes.xml><?xml version="1.0" encoding="utf-8"?>
-<w:footnotes xmlns:wpc="http://schemas.microsoft.com/office/word/2010/wordprocessingCanvas" xmlns:cx="http://schemas.microsoft.com/office/drawing/2014/chartex" xmlns:cx1="http://schemas.microsoft.com/office/drawing/2015/9/8/chartex" xmlns:cx2="http://schemas.microsoft.com/office/drawing/2015/10/21/chartex" xmlns:cx3="http://schemas.microsoft.com/office/drawing/2016/5/9/chartex" xmlns:cx4="http://schemas.microsoft.com/office/drawing/2016/5/10/chartex" xmlns:cx5="http://schemas.microsoft.com/office/drawing/2016/5/11/chartex" xmlns:cx6="http://schemas.microsoft.com/office/drawing/2016/5/12/chartex" xmlns:cx7="http://schemas.microsoft.com/office/drawing/2016/5/13/chartex" xmlns:cx8="http://schemas.microsoft.com/office/drawing/2016/5/14/chartex" xmlns:mc="http://schemas.openxmlformats.org/markup-compatibility/2006" xmlns:aink="http://schemas.microsoft.com/office/drawing/2016/ink" xmlns:am3d="http://schemas.microsoft.com/office/drawing/2017/model3d" xmlns:o="urn:schemas-microsoft-com:office:office" xmlns:r="http://schemas.openxmlformats.org/officeDocument/2006/relationships" xmlns:m="http://schemas.openxmlformats.org/officeDocument/2006/math" xmlns:v="urn:schemas-microsoft-com:vml" xmlns:wp14="http://schemas.microsoft.com/office/word/2010/wordprocessingDrawing" xmlns:wp="http://schemas.openxmlformats.org/drawingml/2006/wordprocessingDrawing" xmlns:w10="urn:schemas-microsoft-com:office:word" xmlns:w="http://schemas.openxmlformats.org/wordprocessingml/2006/main" xmlns:w14="http://schemas.microsoft.com/office/word/2010/wordml" xmlns:w15="http://schemas.microsoft.com/office/word/2012/wordml" xmlns:w16cex="http://schemas.microsoft.com/office/word/2018/wordml/cex" xmlns:w16cid="http://schemas.microsoft.com/office/word/2016/wordml/cid" xmlns:w16="http://schemas.microsoft.com/office/word/2018/wordml" xmlns:w16se="http://schemas.microsoft.com/office/word/2015/wordml/symex" xmlns:wpg="http://schemas.microsoft.com/office/word/2010/wordprocessingGroup" xmlns:wpi="http://schemas.microsoft.com/office/word/2010/wordprocessingInk" xmlns:wne="http://schemas.microsoft.com/office/word/2006/wordml" xmlns:wps="http://schemas.microsoft.com/office/word/2010/wordprocessingShape" mc:Ignorable="w14 w15 w16se w16cid w16 w16cex wp14">
+<w:footnotes xmlns:wpc="http://schemas.microsoft.com/office/word/2010/wordprocessingCanvas" xmlns:cx="http://schemas.microsoft.com/office/drawing/2014/chartex" xmlns:cx1="http://schemas.microsoft.com/office/drawing/2015/9/8/chartex" xmlns:cx2="http://schemas.microsoft.com/office/drawing/2015/10/21/chartex" xmlns:cx3="http://schemas.microsoft.com/office/drawing/2016/5/9/chartex" xmlns:cx4="http://schemas.microsoft.com/office/drawing/2016/5/10/chartex" xmlns:cx5="http://schemas.microsoft.com/office/drawing/2016/5/11/chartex" xmlns:cx6="http://schemas.microsoft.com/office/drawing/2016/5/12/chartex" xmlns:cx7="http://schemas.microsoft.com/office/drawing/2016/5/13/chartex" xmlns:cx8="http://schemas.microsoft.com/office/drawing/2016/5/14/chartex" xmlns:mc="http://schemas.openxmlformats.org/markup-compatibility/2006" xmlns:aink="http://schemas.microsoft.com/office/drawing/2016/ink" xmlns:am3d="http://schemas.microsoft.com/office/drawing/2017/model3d" xmlns:o="urn:schemas-microsoft-com:office:office" xmlns:r="http://schemas.openxmlformats.org/officeDocument/2006/relationships" xmlns:m="http://schemas.openxmlformats.org/officeDocument/2006/math" xmlns:v="urn:schemas-microsoft-com:vml" xmlns:wp14="http://schemas.microsoft.com/office/word/2010/wordprocessingDrawing" xmlns:wp="http://schemas.openxmlformats.org/drawingml/2006/wordprocessingDrawing" xmlns:w10="urn:schemas-microsoft-com:office:word" xmlns:w="http://schemas.openxmlformats.org/wordprocessingml/2006/main" xmlns:w14="http://schemas.microsoft.com/office/word/2010/wordml" xmlns:w15="http://schemas.microsoft.com/office/word/2012/wordml" xmlns:w16cex="http://schemas.microsoft.com/office/word/2018/wordml/cex" xmlns:w16cid="http://schemas.microsoft.com/office/word/2016/wordml/cid" xmlns:w16="http://schemas.microsoft.com/office/word/2018/wordml" xmlns:w16sdtdh="http://schemas.microsoft.com/office/word/2020/wordml/sdtdatahash" xmlns:w16se="http://schemas.microsoft.com/office/word/2015/wordml/symex" xmlns:wpg="http://schemas.microsoft.com/office/word/2010/wordprocessingGroup" xmlns:wpi="http://schemas.microsoft.com/office/word/2010/wordprocessingInk" xmlns:wne="http://schemas.microsoft.com/office/word/2006/wordml" xmlns:wps="http://schemas.microsoft.com/office/word/2010/wordprocessingShape" mc:Ignorable="w14 w15 w16se w16cid w16 w16cex w16sdtdh wp14">
   <w:footnote w:type="separator" w:id="-1">
     <w:p>
       <w:pPr>
@@ -37073,7 +37060,7 @@
 </file>
 
 <file path=word/styles.xml><?xml version="1.0" encoding="utf-8"?>
-<w:styles xmlns:mc="http://schemas.openxmlformats.org/markup-compatibility/2006" xmlns:r="http://schemas.openxmlformats.org/officeDocument/2006/relationships" xmlns:w="http://schemas.openxmlformats.org/wordprocessingml/2006/main" xmlns:w14="http://schemas.microsoft.com/office/word/2010/wordml" xmlns:w15="http://schemas.microsoft.com/office/word/2012/wordml" xmlns:w16cex="http://schemas.microsoft.com/office/word/2018/wordml/cex" xmlns:w16cid="http://schemas.microsoft.com/office/word/2016/wordml/cid" xmlns:w16="http://schemas.microsoft.com/office/word/2018/wordml" xmlns:w16se="http://schemas.microsoft.com/office/word/2015/wordml/symex" mc:Ignorable="w14 w15 w16se w16cid w16 w16cex">
+<w:styles xmlns:mc="http://schemas.openxmlformats.org/markup-compatibility/2006" xmlns:r="http://schemas.openxmlformats.org/officeDocument/2006/relationships" xmlns:w="http://schemas.openxmlformats.org/wordprocessingml/2006/main" xmlns:w14="http://schemas.microsoft.com/office/word/2010/wordml" xmlns:w15="http://schemas.microsoft.com/office/word/2012/wordml" xmlns:w16cex="http://schemas.microsoft.com/office/word/2018/wordml/cex" xmlns:w16cid="http://schemas.microsoft.com/office/word/2016/wordml/cid" xmlns:w16="http://schemas.microsoft.com/office/word/2018/wordml" xmlns:w16sdtdh="http://schemas.microsoft.com/office/word/2020/wordml/sdtdatahash" xmlns:w16se="http://schemas.microsoft.com/office/word/2015/wordml/symex" mc:Ignorable="w14 w15 w16se w16cid w16 w16cex w16sdtdh">
   <w:docDefaults>
     <w:rPrDefault>
       <w:rPr>
@@ -37476,11 +37463,11 @@
       <w:lang w:val="pt-PT"/>
     </w:rPr>
   </w:style>
-  <w:style w:type="paragraph" w:styleId="Heading1">
+  <w:style w:type="paragraph" w:styleId="Balk1">
     <w:name w:val="heading 1"/>
     <w:basedOn w:val="Normal"/>
     <w:next w:val="Normal"/>
-    <w:link w:val="Heading1Char"/>
+    <w:link w:val="Balk1Char"/>
     <w:uiPriority w:val="9"/>
     <w:qFormat/>
     <w:rsid w:val="003748F0"/>
@@ -37497,11 +37484,11 @@
       <w:szCs w:val="32"/>
     </w:rPr>
   </w:style>
-  <w:style w:type="paragraph" w:styleId="Heading2">
+  <w:style w:type="paragraph" w:styleId="Balk2">
     <w:name w:val="heading 2"/>
     <w:basedOn w:val="Normal"/>
     <w:next w:val="Normal"/>
-    <w:link w:val="Heading2Char"/>
+    <w:link w:val="Balk2Char"/>
     <w:uiPriority w:val="9"/>
     <w:unhideWhenUsed/>
     <w:qFormat/>
@@ -37519,13 +37506,13 @@
       <w:szCs w:val="26"/>
     </w:rPr>
   </w:style>
-  <w:style w:type="character" w:default="1" w:styleId="DefaultParagraphFont">
+  <w:style w:type="character" w:default="1" w:styleId="VarsaylanParagrafYazTipi">
     <w:name w:val="Default Paragraph Font"/>
     <w:uiPriority w:val="1"/>
     <w:semiHidden/>
     <w:unhideWhenUsed/>
   </w:style>
-  <w:style w:type="table" w:default="1" w:styleId="TableNormal">
+  <w:style w:type="table" w:default="1" w:styleId="NormalTablo">
     <w:name w:val="Normal Table"/>
     <w:uiPriority w:val="99"/>
     <w:semiHidden/>
@@ -37540,15 +37527,15 @@
       </w:tblCellMar>
     </w:tblPr>
   </w:style>
-  <w:style w:type="numbering" w:default="1" w:styleId="NoList">
+  <w:style w:type="numbering" w:default="1" w:styleId="ListeYok">
     <w:name w:val="No List"/>
     <w:uiPriority w:val="99"/>
     <w:semiHidden/>
     <w:unhideWhenUsed/>
   </w:style>
-  <w:style w:type="character" w:styleId="CommentReference">
+  <w:style w:type="character" w:styleId="AklamaBavurusu">
     <w:name w:val="annotation reference"/>
-    <w:basedOn w:val="DefaultParagraphFont"/>
+    <w:basedOn w:val="VarsaylanParagrafYazTipi"/>
     <w:uiPriority w:val="99"/>
     <w:semiHidden/>
     <w:unhideWhenUsed/>
@@ -37558,10 +37545,10 @@
       <w:szCs w:val="16"/>
     </w:rPr>
   </w:style>
-  <w:style w:type="paragraph" w:styleId="CommentText">
+  <w:style w:type="paragraph" w:styleId="AklamaMetni">
     <w:name w:val="annotation text"/>
     <w:basedOn w:val="Normal"/>
-    <w:link w:val="CommentTextChar"/>
+    <w:link w:val="AklamaMetniChar"/>
     <w:uiPriority w:val="99"/>
     <w:semiHidden/>
     <w:unhideWhenUsed/>
@@ -37574,10 +37561,10 @@
       <w:szCs w:val="20"/>
     </w:rPr>
   </w:style>
-  <w:style w:type="character" w:customStyle="1" w:styleId="CommentTextChar">
-    <w:name w:val="Comment Text Char"/>
-    <w:basedOn w:val="DefaultParagraphFont"/>
-    <w:link w:val="CommentText"/>
+  <w:style w:type="character" w:customStyle="1" w:styleId="AklamaMetniChar">
+    <w:name w:val="Açıklama Metni Char"/>
+    <w:basedOn w:val="VarsaylanParagrafYazTipi"/>
+    <w:link w:val="AklamaMetni"/>
     <w:uiPriority w:val="99"/>
     <w:semiHidden/>
     <w:rsid w:val="00A44E2B"/>
@@ -37588,11 +37575,11 @@
       <w:lang w:val="pt-PT"/>
     </w:rPr>
   </w:style>
-  <w:style w:type="paragraph" w:styleId="CommentSubject">
+  <w:style w:type="paragraph" w:styleId="AklamaKonusu">
     <w:name w:val="annotation subject"/>
-    <w:basedOn w:val="CommentText"/>
-    <w:next w:val="CommentText"/>
-    <w:link w:val="CommentSubjectChar"/>
+    <w:basedOn w:val="AklamaMetni"/>
+    <w:next w:val="AklamaMetni"/>
+    <w:link w:val="AklamaKonusuChar"/>
     <w:uiPriority w:val="99"/>
     <w:semiHidden/>
     <w:unhideWhenUsed/>
@@ -37602,10 +37589,10 @@
       <w:bCs/>
     </w:rPr>
   </w:style>
-  <w:style w:type="character" w:customStyle="1" w:styleId="CommentSubjectChar">
-    <w:name w:val="Comment Subject Char"/>
-    <w:basedOn w:val="CommentTextChar"/>
-    <w:link w:val="CommentSubject"/>
+  <w:style w:type="character" w:customStyle="1" w:styleId="AklamaKonusuChar">
+    <w:name w:val="Açıklama Konusu Char"/>
+    <w:basedOn w:val="AklamaMetniChar"/>
+    <w:link w:val="AklamaKonusu"/>
     <w:uiPriority w:val="99"/>
     <w:semiHidden/>
     <w:rsid w:val="00A44E2B"/>
@@ -37618,9 +37605,9 @@
       <w:lang w:val="pt-PT"/>
     </w:rPr>
   </w:style>
-  <w:style w:type="character" w:styleId="Hyperlink">
+  <w:style w:type="character" w:styleId="Kpr">
     <w:name w:val="Hyperlink"/>
-    <w:basedOn w:val="DefaultParagraphFont"/>
+    <w:basedOn w:val="VarsaylanParagrafYazTipi"/>
     <w:uiPriority w:val="99"/>
     <w:unhideWhenUsed/>
     <w:rsid w:val="009604DF"/>
@@ -37629,9 +37616,9 @@
       <w:u w:val="single"/>
     </w:rPr>
   </w:style>
-  <w:style w:type="character" w:styleId="FollowedHyperlink">
+  <w:style w:type="character" w:styleId="zlenenKpr">
     <w:name w:val="FollowedHyperlink"/>
-    <w:basedOn w:val="DefaultParagraphFont"/>
+    <w:basedOn w:val="VarsaylanParagrafYazTipi"/>
     <w:uiPriority w:val="99"/>
     <w:semiHidden/>
     <w:unhideWhenUsed/>
@@ -37655,9 +37642,9 @@
       <w:lang w:val="nb-NO" w:eastAsia="nb-NO"/>
     </w:rPr>
   </w:style>
-  <w:style w:type="table" w:styleId="TableGrid">
+  <w:style w:type="table" w:styleId="TabloKlavuzu">
     <w:name w:val="Table Grid"/>
-    <w:basedOn w:val="TableNormal"/>
+    <w:basedOn w:val="NormalTablo"/>
     <w:uiPriority w:val="39"/>
     <w:rsid w:val="009604DF"/>
     <w:pPr>
@@ -37674,9 +37661,9 @@
       </w:tblBorders>
     </w:tblPr>
   </w:style>
-  <w:style w:type="table" w:styleId="TableGridLight">
+  <w:style w:type="table" w:styleId="TabloKlavuzuAk">
     <w:name w:val="Grid Table Light"/>
-    <w:basedOn w:val="TableNormal"/>
+    <w:basedOn w:val="NormalTablo"/>
     <w:uiPriority w:val="40"/>
     <w:rsid w:val="00BF044B"/>
     <w:pPr>
@@ -37693,10 +37680,10 @@
       </w:tblBorders>
     </w:tblPr>
   </w:style>
-  <w:style w:type="character" w:customStyle="1" w:styleId="Heading1Char">
-    <w:name w:val="Heading 1 Char"/>
-    <w:basedOn w:val="DefaultParagraphFont"/>
-    <w:link w:val="Heading1"/>
+  <w:style w:type="character" w:customStyle="1" w:styleId="Balk1Char">
+    <w:name w:val="Başlık 1 Char"/>
+    <w:basedOn w:val="VarsaylanParagrafYazTipi"/>
+    <w:link w:val="Balk1"/>
     <w:uiPriority w:val="9"/>
     <w:rsid w:val="003748F0"/>
     <w:rPr>
@@ -37707,10 +37694,10 @@
       <w:lang w:val="pt-PT"/>
     </w:rPr>
   </w:style>
-  <w:style w:type="character" w:customStyle="1" w:styleId="Heading2Char">
-    <w:name w:val="Heading 2 Char"/>
-    <w:basedOn w:val="DefaultParagraphFont"/>
-    <w:link w:val="Heading2"/>
+  <w:style w:type="character" w:customStyle="1" w:styleId="Balk2Char">
+    <w:name w:val="Başlık 2 Char"/>
+    <w:basedOn w:val="VarsaylanParagrafYazTipi"/>
+    <w:link w:val="Balk2"/>
     <w:uiPriority w:val="9"/>
     <w:rsid w:val="003748F0"/>
     <w:rPr>
@@ -37721,9 +37708,9 @@
       <w:lang w:val="pt-PT"/>
     </w:rPr>
   </w:style>
-  <w:style w:type="paragraph" w:styleId="TOCHeading">
+  <w:style w:type="paragraph" w:styleId="TBal">
     <w:name w:val="TOC Heading"/>
-    <w:basedOn w:val="Heading1"/>
+    <w:basedOn w:val="Balk1"/>
     <w:next w:val="Normal"/>
     <w:uiPriority w:val="39"/>
     <w:unhideWhenUsed/>
@@ -37736,7 +37723,7 @@
       <w:lang w:val="de-DE" w:eastAsia="de-DE"/>
     </w:rPr>
   </w:style>
-  <w:style w:type="paragraph" w:styleId="TOC1">
+  <w:style w:type="paragraph" w:styleId="T1">
     <w:name w:val="toc 1"/>
     <w:basedOn w:val="Normal"/>
     <w:next w:val="Normal"/>
@@ -37748,7 +37735,7 @@
       <w:spacing w:after="100"/>
     </w:pPr>
   </w:style>
-  <w:style w:type="paragraph" w:styleId="TOC2">
+  <w:style w:type="paragraph" w:styleId="T2">
     <w:name w:val="toc 2"/>
     <w:basedOn w:val="Normal"/>
     <w:next w:val="Normal"/>
@@ -37761,10 +37748,10 @@
       <w:ind w:left="220"/>
     </w:pPr>
   </w:style>
-  <w:style w:type="paragraph" w:styleId="Header">
+  <w:style w:type="paragraph" w:styleId="stBilgi">
     <w:name w:val="header"/>
     <w:basedOn w:val="Normal"/>
-    <w:link w:val="HeaderChar"/>
+    <w:link w:val="stBilgiChar"/>
     <w:uiPriority w:val="99"/>
     <w:unhideWhenUsed/>
     <w:rsid w:val="00BF7D89"/>
@@ -37776,10 +37763,10 @@
       <w:spacing w:after="0" w:line="240" w:lineRule="auto"/>
     </w:pPr>
   </w:style>
-  <w:style w:type="character" w:customStyle="1" w:styleId="HeaderChar">
-    <w:name w:val="Header Char"/>
-    <w:basedOn w:val="DefaultParagraphFont"/>
-    <w:link w:val="Header"/>
+  <w:style w:type="character" w:customStyle="1" w:styleId="stBilgiChar">
+    <w:name w:val="Üst Bilgi Char"/>
+    <w:basedOn w:val="VarsaylanParagrafYazTipi"/>
+    <w:link w:val="stBilgi"/>
     <w:uiPriority w:val="99"/>
     <w:rsid w:val="00BF7D89"/>
     <w:rPr>
@@ -37787,10 +37774,10 @@
       <w:lang w:val="pt-PT"/>
     </w:rPr>
   </w:style>
-  <w:style w:type="paragraph" w:styleId="Footer">
+  <w:style w:type="paragraph" w:styleId="AltBilgi">
     <w:name w:val="footer"/>
     <w:basedOn w:val="Normal"/>
-    <w:link w:val="FooterChar"/>
+    <w:link w:val="AltBilgiChar"/>
     <w:uiPriority w:val="99"/>
     <w:unhideWhenUsed/>
     <w:rsid w:val="00BF7D89"/>
@@ -37802,10 +37789,10 @@
       <w:spacing w:after="0" w:line="240" w:lineRule="auto"/>
     </w:pPr>
   </w:style>
-  <w:style w:type="character" w:customStyle="1" w:styleId="FooterChar">
-    <w:name w:val="Footer Char"/>
-    <w:basedOn w:val="DefaultParagraphFont"/>
-    <w:link w:val="Footer"/>
+  <w:style w:type="character" w:customStyle="1" w:styleId="AltBilgiChar">
+    <w:name w:val="Alt Bilgi Char"/>
+    <w:basedOn w:val="VarsaylanParagrafYazTipi"/>
+    <w:link w:val="AltBilgi"/>
     <w:uiPriority w:val="99"/>
     <w:rsid w:val="00BF7D89"/>
     <w:rPr>

</xml_diff>